<commit_message>
Arreglo rapido manual de uso
</commit_message>
<xml_diff>
--- a/ManualUso/ManualUsoVitApp.docx
+++ b/ManualUso/ManualUsoVitApp.docx
@@ -866,31 +866,19 @@
         <w:t>L</w:t>
       </w:r>
       <w:r>
-        <w:t>os ejecutables .</w:t>
-      </w:r>
-      <w:proofErr w:type="spellStart"/>
-      <w:r>
-        <w:t>jar</w:t>
-      </w:r>
-      <w:proofErr w:type="spellEnd"/>
-      <w:r>
-        <w:t xml:space="preserve"> de cada uno de los proyectos (</w:t>
-      </w:r>
-      <w:proofErr w:type="spellStart"/>
-      <w:r>
-        <w:t>Backend</w:t>
-      </w:r>
-      <w:proofErr w:type="spellEnd"/>
-      <w:r>
-        <w:t xml:space="preserve"> &amp; </w:t>
-      </w:r>
-      <w:proofErr w:type="spellStart"/>
-      <w:r>
-        <w:t>Frontend</w:t>
-      </w:r>
-      <w:proofErr w:type="spellEnd"/>
-      <w:r>
-        <w:t>)</w:t>
+        <w:t>os ejecutables .jar de cada uno de los proyectos (</w:t>
+      </w:r>
+      <w:r>
+        <w:t>Docker/</w:t>
+      </w:r>
+      <w:r>
+        <w:t xml:space="preserve">Backend &amp; </w:t>
+      </w:r>
+      <w:r>
+        <w:t>Docker/</w:t>
+      </w:r>
+      <w:r>
+        <w:t>Frontend)</w:t>
       </w:r>
     </w:p>
     <w:p>
@@ -903,15 +891,7 @@
         <w:jc w:val="both"/>
       </w:pPr>
       <w:r>
-        <w:t xml:space="preserve">El </w:t>
-      </w:r>
-      <w:proofErr w:type="spellStart"/>
-      <w:r>
-        <w:t>Dockerfile</w:t>
-      </w:r>
-      <w:proofErr w:type="spellEnd"/>
-      <w:r>
-        <w:t xml:space="preserve"> correspondiente a cada parte:</w:t>
+        <w:t>El Dockerfile correspondiente a cada parte:</w:t>
       </w:r>
     </w:p>
     <w:p>
@@ -923,19 +903,9 @@
         </w:numPr>
         <w:jc w:val="both"/>
       </w:pPr>
-      <w:proofErr w:type="spellStart"/>
-      <w:r>
-        <w:t>Dockerfile</w:t>
-      </w:r>
-      <w:proofErr w:type="spellEnd"/>
-      <w:r>
-        <w:t xml:space="preserve"> </w:t>
-      </w:r>
-      <w:proofErr w:type="spellStart"/>
-      <w:r>
-        <w:t>Backend</w:t>
-      </w:r>
-      <w:proofErr w:type="spellEnd"/>
+      <w:r>
+        <w:t>Dockerfile Backend</w:t>
+      </w:r>
     </w:p>
     <w:p>
       <w:pPr>
@@ -946,19 +916,9 @@
         </w:numPr>
         <w:jc w:val="both"/>
       </w:pPr>
-      <w:proofErr w:type="spellStart"/>
-      <w:r>
-        <w:t>Dockerfile</w:t>
-      </w:r>
-      <w:proofErr w:type="spellEnd"/>
-      <w:r>
-        <w:t xml:space="preserve"> </w:t>
-      </w:r>
-      <w:proofErr w:type="spellStart"/>
-      <w:r>
-        <w:t>Frontend</w:t>
-      </w:r>
-      <w:proofErr w:type="spellEnd"/>
+      <w:r>
+        <w:t>Dockerfile Frontend</w:t>
+      </w:r>
     </w:p>
     <w:p>
       <w:pPr>
@@ -970,13 +930,8 @@
         <w:jc w:val="both"/>
       </w:pPr>
       <w:r>
-        <w:t xml:space="preserve">Los ficheros. </w:t>
-      </w:r>
-      <w:proofErr w:type="spellStart"/>
-      <w:r>
-        <w:t>json</w:t>
-      </w:r>
-      <w:proofErr w:type="spellEnd"/>
+        <w:t>Los ficheros. json</w:t>
+      </w:r>
     </w:p>
     <w:p>
       <w:pPr>
@@ -996,27 +951,24 @@
       <w:r>
         <w:t xml:space="preserve">e </w:t>
       </w:r>
-      <w:proofErr w:type="spellStart"/>
-      <w:proofErr w:type="gramStart"/>
+      <w:r>
+        <w:t>Docker/</w:t>
+      </w:r>
       <w:r>
         <w:t>Frontend</w:t>
       </w:r>
-      <w:proofErr w:type="spellEnd"/>
-      <w:r>
-        <w:t>(</w:t>
-      </w:r>
-      <w:proofErr w:type="gramEnd"/>
-      <w:r>
-        <w:t>Front)</w:t>
+      <w:r>
+        <w:t>(Front)</w:t>
       </w:r>
       <w:r>
         <w:t xml:space="preserve"> y </w:t>
       </w:r>
-      <w:proofErr w:type="spellStart"/>
+      <w:r>
+        <w:t>Docker/</w:t>
+      </w:r>
       <w:r>
         <w:t>Backend</w:t>
       </w:r>
-      <w:proofErr w:type="spellEnd"/>
       <w:r>
         <w:t>(Back)</w:t>
       </w:r>
@@ -1061,23 +1013,7 @@
           <w:b/>
           <w:bCs/>
         </w:rPr>
-        <w:t xml:space="preserve">Primero crearemos la </w:t>
-      </w:r>
-      <w:proofErr w:type="spellStart"/>
-      <w:r>
-        <w:rPr>
-          <w:b/>
-          <w:bCs/>
-        </w:rPr>
-        <w:t>network</w:t>
-      </w:r>
-      <w:proofErr w:type="spellEnd"/>
-      <w:r>
-        <w:rPr>
-          <w:b/>
-          <w:bCs/>
-        </w:rPr>
-        <w:t xml:space="preserve"> para los contenedores de cada parte y se puedan ver entre sí: (Abriendo la terminal)</w:t>
+        <w:t>Primero crearemos la network para los contenedores de cada parte y se puedan ver entre sí: (Abriendo la terminal)</w:t>
       </w:r>
     </w:p>
     <w:p>
@@ -1096,17 +1032,7 @@
           <w:bCs/>
           <w:lang w:val="en-GB"/>
         </w:rPr>
-        <w:t xml:space="preserve">docker network create --attachable </w:t>
-      </w:r>
-      <w:proofErr w:type="spellStart"/>
-      <w:proofErr w:type="gramStart"/>
-      <w:r>
-        <w:rPr>
-          <w:b/>
-          <w:bCs/>
-          <w:lang w:val="en-GB"/>
-        </w:rPr>
-        <w:t>red</w:t>
+        <w:t>docker network create --attachable red</w:t>
       </w:r>
       <w:r>
         <w:rPr>
@@ -1116,8 +1042,6 @@
         </w:rPr>
         <w:t>vitapp</w:t>
       </w:r>
-      <w:proofErr w:type="spellEnd"/>
-      <w:proofErr w:type="gramEnd"/>
     </w:p>
     <w:p>
       <w:pPr>
@@ -1128,7 +1052,6 @@
         </w:rPr>
       </w:pPr>
       <w:bookmarkStart w:id="1" w:name="_Toc134007151"/>
-      <w:proofErr w:type="spellStart"/>
       <w:r>
         <w:rPr>
           <w:u w:val="single"/>
@@ -1136,7 +1059,6 @@
         </w:rPr>
         <w:t>Parte</w:t>
       </w:r>
-      <w:proofErr w:type="spellEnd"/>
       <w:r>
         <w:rPr>
           <w:u w:val="single"/>
@@ -1169,15 +1091,7 @@
         <w:jc w:val="both"/>
       </w:pPr>
       <w:r>
-        <w:t xml:space="preserve">Para crear la imagen del </w:t>
-      </w:r>
-      <w:proofErr w:type="spellStart"/>
-      <w:r>
-        <w:t>Backend</w:t>
-      </w:r>
-      <w:proofErr w:type="spellEnd"/>
-      <w:r>
-        <w:t xml:space="preserve"> debemos:</w:t>
+        <w:t>Para crear la imagen del Backend debemos:</w:t>
       </w:r>
     </w:p>
     <w:p>
@@ -1196,7 +1110,13 @@
         <w:t xml:space="preserve"> de </w:t>
       </w:r>
       <w:r>
+        <w:t>Docker/</w:t>
+      </w:r>
+      <w:r>
         <w:t>Back</w:t>
+      </w:r>
+      <w:r>
+        <w:t>end</w:t>
       </w:r>
     </w:p>
     <w:p>
@@ -1231,26 +1151,14 @@
           <w:lang w:val="en-GB"/>
         </w:rPr>
       </w:pPr>
-      <w:proofErr w:type="spellStart"/>
-      <w:r>
-        <w:rPr>
-          <w:b/>
-          <w:bCs/>
-          <w:lang w:val="en-GB"/>
-        </w:rPr>
-        <w:t>sudo</w:t>
-      </w:r>
-      <w:proofErr w:type="spellEnd"/>
-      <w:r>
-        <w:rPr>
-          <w:b/>
-          <w:bCs/>
-          <w:lang w:val="en-GB"/>
-        </w:rPr>
-        <w:t xml:space="preserve"> docker build -t backend/</w:t>
-      </w:r>
-      <w:proofErr w:type="spellStart"/>
-      <w:proofErr w:type="gramStart"/>
+      <w:r>
+        <w:rPr>
+          <w:b/>
+          <w:bCs/>
+          <w:lang w:val="en-GB"/>
+        </w:rPr>
+        <w:t>sudo docker build -t backend/</w:t>
+      </w:r>
       <w:r>
         <w:rPr>
           <w:b/>
@@ -1259,7 +1167,6 @@
         </w:rPr>
         <w:t>vitapp</w:t>
       </w:r>
-      <w:proofErr w:type="spellEnd"/>
       <w:r>
         <w:rPr>
           <w:b/>
@@ -1268,7 +1175,6 @@
         </w:rPr>
         <w:t xml:space="preserve"> .</w:t>
       </w:r>
-      <w:proofErr w:type="gramEnd"/>
     </w:p>
     <w:p>
       <w:pPr>
@@ -1309,8 +1215,6 @@
         </w:rPr>
         <w:t>docker build -t backend/</w:t>
       </w:r>
-      <w:proofErr w:type="spellStart"/>
-      <w:proofErr w:type="gramStart"/>
       <w:r>
         <w:rPr>
           <w:b/>
@@ -1319,7 +1223,6 @@
         </w:rPr>
         <w:t>vitapp</w:t>
       </w:r>
-      <w:proofErr w:type="spellEnd"/>
       <w:r>
         <w:rPr>
           <w:b/>
@@ -1328,7 +1231,6 @@
         </w:rPr>
         <w:t xml:space="preserve"> .</w:t>
       </w:r>
-      <w:proofErr w:type="gramEnd"/>
     </w:p>
     <w:p>
       <w:pPr>
@@ -1423,7 +1325,6 @@
         </w:rPr>
         <w:t xml:space="preserve"> --name "backend" --network </w:t>
       </w:r>
-      <w:proofErr w:type="spellStart"/>
       <w:r>
         <w:rPr>
           <w:b/>
@@ -1440,7 +1341,6 @@
         </w:rPr>
         <w:t>vitapp</w:t>
       </w:r>
-      <w:proofErr w:type="spellEnd"/>
       <w:r>
         <w:rPr>
           <w:b/>
@@ -1457,8 +1357,6 @@
         </w:rPr>
         <w:t>backend/</w:t>
       </w:r>
-      <w:proofErr w:type="spellStart"/>
-      <w:proofErr w:type="gramStart"/>
       <w:r>
         <w:rPr>
           <w:b/>
@@ -1467,8 +1365,6 @@
         </w:rPr>
         <w:t>vitapp</w:t>
       </w:r>
-      <w:proofErr w:type="spellEnd"/>
-      <w:proofErr w:type="gramEnd"/>
     </w:p>
     <w:p>
       <w:pPr>
@@ -1480,15 +1376,7 @@
         <w:jc w:val="both"/>
       </w:pPr>
       <w:r>
-        <w:t xml:space="preserve">Abrimos otra terminal para el </w:t>
-      </w:r>
-      <w:proofErr w:type="spellStart"/>
-      <w:r>
-        <w:t>front</w:t>
-      </w:r>
-      <w:proofErr w:type="spellEnd"/>
-      <w:r>
-        <w:t xml:space="preserve"> desde su carpeta sin cerrar la anterior terminal</w:t>
+        <w:t>Abrimos otra terminal para el front desde su carpeta sin cerrar la anterior terminal</w:t>
       </w:r>
     </w:p>
     <w:p>
@@ -1509,38 +1397,28 @@
         <w:rPr>
           <w:u w:val="single"/>
         </w:rPr>
-        <w:t xml:space="preserve">Parte del </w:t>
-      </w:r>
-      <w:proofErr w:type="spellStart"/>
-      <w:r>
-        <w:rPr>
-          <w:u w:val="single"/>
-        </w:rPr>
+        <w:t>Parte del Frontend</w:t>
+      </w:r>
+      <w:bookmarkEnd w:id="2"/>
+    </w:p>
+    <w:p>
+      <w:pPr>
+        <w:jc w:val="both"/>
+      </w:pPr>
+      <w:r>
+        <w:t>En este archivo estarán contenidos los comandos que realizarán las acciones pertinentes con la imagen creada.</w:t>
+      </w:r>
+    </w:p>
+    <w:p>
+      <w:pPr>
+        <w:jc w:val="both"/>
+      </w:pPr>
+      <w:r>
+        <w:t xml:space="preserve">Para crear la imagen del </w:t>
+      </w:r>
+      <w:r>
         <w:t>Frontend</w:t>
       </w:r>
-      <w:bookmarkEnd w:id="2"/>
-      <w:proofErr w:type="spellEnd"/>
-    </w:p>
-    <w:p>
-      <w:pPr>
-        <w:jc w:val="both"/>
-      </w:pPr>
-      <w:r>
-        <w:t>En este archivo estarán contenidos los comandos que realizarán las acciones pertinentes con la imagen creada.</w:t>
-      </w:r>
-    </w:p>
-    <w:p>
-      <w:pPr>
-        <w:jc w:val="both"/>
-      </w:pPr>
-      <w:r>
-        <w:t xml:space="preserve">Para crear la imagen del </w:t>
-      </w:r>
-      <w:proofErr w:type="spellStart"/>
-      <w:r>
-        <w:t>Frontend</w:t>
-      </w:r>
-      <w:proofErr w:type="spellEnd"/>
       <w:r>
         <w:t xml:space="preserve"> debemos:</w:t>
       </w:r>
@@ -1558,10 +1436,16 @@
         <w:t xml:space="preserve">Abrimos la nueva terminal desde la carpeta de </w:t>
       </w:r>
       <w:r>
+        <w:t>Docker/</w:t>
+      </w:r>
+      <w:r>
         <w:t>F</w:t>
       </w:r>
       <w:r>
         <w:t>ront</w:t>
+      </w:r>
+      <w:r>
+        <w:t>end</w:t>
       </w:r>
     </w:p>
     <w:p>
@@ -1599,42 +1483,21 @@
           <w:lang w:val="en-GB"/>
         </w:rPr>
       </w:pPr>
-      <w:proofErr w:type="spellStart"/>
-      <w:r>
-        <w:rPr>
-          <w:b/>
-          <w:bCs/>
-          <w:lang w:val="en-GB"/>
-        </w:rPr>
-        <w:t>sudo</w:t>
-      </w:r>
-      <w:proofErr w:type="spellEnd"/>
-      <w:r>
-        <w:rPr>
-          <w:b/>
-          <w:bCs/>
-          <w:lang w:val="en-GB"/>
-        </w:rPr>
-        <w:t xml:space="preserve"> docker build -t frontend/</w:t>
-      </w:r>
-      <w:proofErr w:type="spellStart"/>
-      <w:proofErr w:type="gramStart"/>
-      <w:r>
-        <w:rPr>
-          <w:b/>
-          <w:bCs/>
-          <w:lang w:val="en-GB"/>
-        </w:rPr>
-        <w:t>vitapp</w:t>
-      </w:r>
-      <w:proofErr w:type="spellEnd"/>
-      <w:r>
-        <w:rPr>
-          <w:b/>
-          <w:bCs/>
-          <w:lang w:val="en-GB"/>
-        </w:rPr>
-        <w:t xml:space="preserve"> </w:t>
+      <w:r>
+        <w:rPr>
+          <w:b/>
+          <w:bCs/>
+          <w:lang w:val="en-GB"/>
+        </w:rPr>
+        <w:t>sudo docker build -t frontend/</w:t>
+      </w:r>
+      <w:r>
+        <w:rPr>
+          <w:b/>
+          <w:bCs/>
+          <w:lang w:val="en-GB"/>
+        </w:rPr>
+        <w:t xml:space="preserve">vitapp </w:t>
       </w:r>
       <w:r>
         <w:rPr>
@@ -1644,7 +1507,6 @@
         </w:rPr>
         <w:t>.</w:t>
       </w:r>
-      <w:proofErr w:type="gramEnd"/>
     </w:p>
     <w:p>
       <w:pPr>
@@ -1683,24 +1545,13 @@
         </w:rPr>
         <w:t>docker build -t frontend/</w:t>
       </w:r>
-      <w:proofErr w:type="spellStart"/>
-      <w:proofErr w:type="gramStart"/>
-      <w:r>
-        <w:rPr>
-          <w:b/>
-          <w:bCs/>
-          <w:lang w:val="en-GB"/>
-        </w:rPr>
-        <w:t>vitapp</w:t>
-      </w:r>
-      <w:proofErr w:type="spellEnd"/>
-      <w:r>
-        <w:rPr>
-          <w:b/>
-          <w:bCs/>
-          <w:lang w:val="en-GB"/>
-        </w:rPr>
-        <w:t xml:space="preserve"> </w:t>
+      <w:r>
+        <w:rPr>
+          <w:b/>
+          <w:bCs/>
+          <w:lang w:val="en-GB"/>
+        </w:rPr>
+        <w:t xml:space="preserve">vitapp </w:t>
       </w:r>
       <w:r>
         <w:rPr>
@@ -1710,7 +1561,6 @@
         </w:rPr>
         <w:t>.</w:t>
       </w:r>
-      <w:proofErr w:type="gramEnd"/>
     </w:p>
     <w:p>
       <w:pPr>
@@ -1782,7 +1632,6 @@
         </w:rPr>
         <w:t xml:space="preserve"> --name "frontend" --network </w:t>
       </w:r>
-      <w:proofErr w:type="spellStart"/>
       <w:r>
         <w:rPr>
           <w:b/>
@@ -1799,7 +1648,6 @@
         </w:rPr>
         <w:t>vitapp</w:t>
       </w:r>
-      <w:proofErr w:type="spellEnd"/>
       <w:r>
         <w:rPr>
           <w:b/>
@@ -1816,8 +1664,6 @@
         </w:rPr>
         <w:t>frontend/</w:t>
       </w:r>
-      <w:proofErr w:type="spellStart"/>
-      <w:proofErr w:type="gramStart"/>
       <w:r>
         <w:rPr>
           <w:b/>
@@ -1826,8 +1672,6 @@
         </w:rPr>
         <w:t>vitapp</w:t>
       </w:r>
-      <w:proofErr w:type="spellEnd"/>
-      <w:proofErr w:type="gramEnd"/>
     </w:p>
     <w:p>
       <w:pPr>
@@ -3631,21 +3475,6 @@
 </file>
 
 <file path=customXml/item3.xml><?xml version="1.0" encoding="utf-8"?>
-<p:properties xmlns:p="http://schemas.microsoft.com/office/2006/metadata/properties" xmlns:xsi="http://www.w3.org/2001/XMLSchema-instance" xmlns:pc="http://schemas.microsoft.com/office/infopath/2007/PartnerControls">
-  <documentManagement/>
-</p:properties>
-</file>
-
-<file path=customXml/item4.xml><?xml version="1.0" encoding="utf-8"?>
-<?mso-contentType ?>
-<FormTemplates xmlns="http://schemas.microsoft.com/sharepoint/v3/contenttype/forms">
-  <Display>DocumentLibraryForm</Display>
-  <Edit>DocumentLibraryForm</Edit>
-  <New>DocumentLibraryForm</New>
-</FormTemplates>
-</file>
-
-<file path=customXml/item5.xml><?xml version="1.0" encoding="utf-8"?>
 <ct:contentTypeSchema xmlns:ct="http://schemas.microsoft.com/office/2006/metadata/contentType" xmlns:ma="http://schemas.microsoft.com/office/2006/metadata/properties/metaAttributes" ct:_="" ma:_="" ma:contentTypeName="Documento" ma:contentTypeID="0x010100480F65A48305B8479A5543F43E68EADC" ma:contentTypeVersion="7" ma:contentTypeDescription="Crear nuevo documento." ma:contentTypeScope="" ma:versionID="7ce2f19d6550fff1590ea284f9f1dea3">
   <xsd:schema xmlns:xsd="http://www.w3.org/2001/XMLSchema" xmlns:xs="http://www.w3.org/2001/XMLSchema" xmlns:p="http://schemas.microsoft.com/office/2006/metadata/properties" xmlns:ns3="50cabf1a-704d-448e-b71c-671931e196d0" targetNamespace="http://schemas.microsoft.com/office/2006/metadata/properties" ma:root="true" ma:fieldsID="2fd879cf9641744b4babb170bb72a70b" ns3:_="">
     <xsd:import namespace="50cabf1a-704d-448e-b71c-671931e196d0"/>
@@ -3809,6 +3638,21 @@
 </ct:contentTypeSchema>
 </file>
 
+<file path=customXml/item4.xml><?xml version="1.0" encoding="utf-8"?>
+<?mso-contentType ?>
+<FormTemplates xmlns="http://schemas.microsoft.com/sharepoint/v3/contenttype/forms">
+  <Display>DocumentLibraryForm</Display>
+  <Edit>DocumentLibraryForm</Edit>
+  <New>DocumentLibraryForm</New>
+</FormTemplates>
+</file>
+
+<file path=customXml/item5.xml><?xml version="1.0" encoding="utf-8"?>
+<p:properties xmlns:p="http://schemas.microsoft.com/office/2006/metadata/properties" xmlns:xsi="http://www.w3.org/2001/XMLSchema-instance" xmlns:pc="http://schemas.microsoft.com/office/infopath/2007/PartnerControls">
+  <documentManagement/>
+</p:properties>
+</file>
+
 <file path=customXml/itemProps1.xml><?xml version="1.0" encoding="utf-8"?>
 <ds:datastoreItem xmlns:ds="http://schemas.openxmlformats.org/officeDocument/2006/customXml" ds:itemID="{55AF091B-3C7A-41E3-B477-F2FDAA23CFDA}">
   <ds:schemaRefs>
@@ -3826,23 +3670,6 @@
 </file>
 
 <file path=customXml/itemProps3.xml><?xml version="1.0" encoding="utf-8"?>
-<ds:datastoreItem xmlns:ds="http://schemas.openxmlformats.org/officeDocument/2006/customXml" ds:itemID="{B1F6C1D3-C693-42D4-A8EB-7A5432C847CF}">
-  <ds:schemaRefs>
-    <ds:schemaRef ds:uri="http://schemas.microsoft.com/office/2006/metadata/properties"/>
-    <ds:schemaRef ds:uri="http://schemas.microsoft.com/office/infopath/2007/PartnerControls"/>
-  </ds:schemaRefs>
-</ds:datastoreItem>
-</file>
-
-<file path=customXml/itemProps4.xml><?xml version="1.0" encoding="utf-8"?>
-<ds:datastoreItem xmlns:ds="http://schemas.openxmlformats.org/officeDocument/2006/customXml" ds:itemID="{D52C1447-5D8D-4FAD-95CE-BBECED54AA32}">
-  <ds:schemaRefs>
-    <ds:schemaRef ds:uri="http://schemas.microsoft.com/sharepoint/v3/contenttype/forms"/>
-  </ds:schemaRefs>
-</ds:datastoreItem>
-</file>
-
-<file path=customXml/itemProps5.xml><?xml version="1.0" encoding="utf-8"?>
 <ds:datastoreItem xmlns:ds="http://schemas.openxmlformats.org/officeDocument/2006/customXml" ds:itemID="{7C68DE86-11D8-4BEE-9500-B6341721D893}">
   <ds:schemaRefs>
     <ds:schemaRef ds:uri="http://schemas.microsoft.com/office/2006/metadata/contentType"/>
@@ -3858,4 +3685,21 @@
     <ds:schemaRef ds:uri="http://schemas.microsoft.com/internal/obd"/>
   </ds:schemaRefs>
 </ds:datastoreItem>
+</file>
+
+<file path=customXml/itemProps4.xml><?xml version="1.0" encoding="utf-8"?>
+<ds:datastoreItem xmlns:ds="http://schemas.openxmlformats.org/officeDocument/2006/customXml" ds:itemID="{D52C1447-5D8D-4FAD-95CE-BBECED54AA32}">
+  <ds:schemaRefs>
+    <ds:schemaRef ds:uri="http://schemas.microsoft.com/sharepoint/v3/contenttype/forms"/>
+  </ds:schemaRefs>
+</ds:datastoreItem>
+</file>
+
+<file path=customXml/itemProps5.xml><?xml version="1.0" encoding="utf-8"?>
+<ds:datastoreItem xmlns:ds="http://schemas.openxmlformats.org/officeDocument/2006/customXml" ds:itemID="{B1F6C1D3-C693-42D4-A8EB-7A5432C847CF}">
+  <ds:schemaRefs>
+    <ds:schemaRef ds:uri="http://schemas.microsoft.com/office/2006/metadata/properties"/>
+    <ds:schemaRef ds:uri="http://schemas.microsoft.com/office/infopath/2007/PartnerControls"/>
+  </ds:schemaRefs>
+</ds:datastoreItem>
 </file>
</xml_diff>